<commit_message>
updating with Paula's interpretation
</commit_message>
<xml_diff>
--- a/Black Jack SimulationProject.docx
+++ b/Black Jack SimulationProject.docx
@@ -95,7 +95,19 @@
         <w:t xml:space="preserve">tests the idea of the player </w:t>
       </w:r>
       <w:r>
-        <w:t>to stay when he has reached 12 points</w:t>
+        <w:t>stay</w:t>
+      </w:r>
+      <w:r>
+        <w:t>ing</w:t>
+      </w:r>
+      <w:r>
+        <w:t xml:space="preserve"> when he reache</w:t>
+      </w:r>
+      <w:r>
+        <w:t>s</w:t>
+      </w:r>
+      <w:r>
+        <w:t xml:space="preserve"> 12 points</w:t>
       </w:r>
       <w:r>
         <w:t>.</w:t>
@@ -110,13 +122,32 @@
         </w:numPr>
       </w:pPr>
       <w:r>
-        <w:t xml:space="preserve">So if a player hits after he reaches 12 there is a chance for the player to receive a 10 point card and bust (lose). The idea is to remove some percentage of chance. </w:t>
-      </w:r>
-    </w:p>
-    <w:p>
-      <w:pPr>
-        <w:pStyle w:val="ListParagraph"/>
-      </w:pPr>
+        <w:t>When a player</w:t>
+      </w:r>
+      <w:r>
+        <w:t>’s hand is 1</w:t>
+      </w:r>
+      <w:r>
+        <w:t>2</w:t>
+      </w:r>
+      <w:r>
+        <w:t xml:space="preserve">, if he hits there is a chance the play will receive a 10  point card and bust.  </w:t>
+      </w:r>
+      <w:r>
+        <w:t xml:space="preserve">The purpose of this simulation is to lower the </w:t>
+      </w:r>
+      <w:r>
+        <w:t>chance</w:t>
+      </w:r>
+      <w:r>
+        <w:t xml:space="preserve"> of </w:t>
+      </w:r>
+      <w:r>
+        <w:t>busting</w:t>
+      </w:r>
+      <w:r>
+        <w:t>.</w:t>
+      </w:r>
     </w:p>
     <w:p>
       <w:pPr>
@@ -127,70 +158,16 @@
         </w:numPr>
       </w:pPr>
       <w:r>
-        <w:t>To increase the chances</w:t>
-      </w:r>
-      <w:r>
-        <w:t xml:space="preserve">, once the </w:t>
-      </w:r>
-      <w:r>
-        <w:t>player reaches 11 poin</w:t>
-      </w:r>
-      <w:r>
-        <w:t xml:space="preserve">t to </w:t>
-      </w:r>
-      <w:r>
-        <w:t>asks for</w:t>
-      </w:r>
-      <w:r>
-        <w:t xml:space="preserve"> another </w:t>
-      </w:r>
-      <w:r>
-        <w:t>card</w:t>
-      </w:r>
-      <w:r>
-        <w:t xml:space="preserve"> (hit)</w:t>
-      </w:r>
-      <w:r>
-        <w:t xml:space="preserve"> r</w:t>
-      </w:r>
-      <w:r>
-        <w:t xml:space="preserve">eason is the highest </w:t>
-      </w:r>
-      <w:r>
-        <w:t xml:space="preserve">non-interchangeable </w:t>
-      </w:r>
-      <w:r>
-        <w:t xml:space="preserve">card </w:t>
-      </w:r>
-      <w:r>
-        <w:t>is</w:t>
-      </w:r>
-      <w:r>
-        <w:t xml:space="preserve"> value</w:t>
-      </w:r>
-      <w:r>
-        <w:t>d</w:t>
-      </w:r>
-      <w:r>
-        <w:t xml:space="preserve"> </w:t>
-      </w:r>
-      <w:r>
-        <w:t>at</w:t>
-      </w:r>
-      <w:r>
-        <w:t xml:space="preserve"> 10 </w:t>
-      </w:r>
-      <w:r>
-        <w:t>points.</w:t>
-      </w:r>
-      <w:r>
-        <w:t xml:space="preserve"> </w:t>
-      </w:r>
-      <w:r>
-        <w:t>This means the chance for the player to hit Black Jack instead of busting is higher</w:t>
-      </w:r>
-      <w:r>
-        <w:t>.</w:t>
+        <w:t>If a</w:t>
+      </w:r>
+      <w:r>
+        <w:t xml:space="preserve"> player’s hand is 11, he can hit without busting</w:t>
+      </w:r>
+      <w:r>
+        <w:t xml:space="preserve"> because the highest non-interchangeable card is valued at 10</w:t>
+      </w:r>
+      <w:r>
+        <w:t>.  This hand also has a higher possibility of getting blackjack versus busting.</w:t>
       </w:r>
     </w:p>
     <w:p>
@@ -212,8 +189,201 @@
       <w:r>
         <w:t xml:space="preserve">, </w:t>
       </w:r>
+      <w:r>
+        <w:t xml:space="preserve">there are four decks of cards </w:t>
+      </w:r>
+      <w:r>
+        <w:t xml:space="preserve">(52 * 4 = 208) </w:t>
+      </w:r>
+      <w:r>
+        <w:t xml:space="preserve">and set the value of Jack, Queen, King at 10 points and Ace is </w:t>
+      </w:r>
+      <w:r>
+        <w:t>valued at 11 or 1</w:t>
+      </w:r>
+      <w:r>
+        <w:t xml:space="preserve"> and it is shuffled randomly.</w:t>
+      </w:r>
+    </w:p>
+    <w:p>
+      <w:pPr>
+        <w:pStyle w:val="ListParagraph"/>
+      </w:pPr>
+    </w:p>
+    <w:p>
+      <w:pPr>
+        <w:pStyle w:val="ListParagraph"/>
+        <w:numPr>
+          <w:ilvl w:val="0"/>
+          <w:numId w:val="2"/>
+        </w:numPr>
+      </w:pPr>
+      <w:r>
+        <w:t>The sequence starts with the player and</w:t>
+      </w:r>
+      <w:r>
+        <w:t xml:space="preserve"> </w:t>
+      </w:r>
+      <w:r>
+        <w:t>dealer</w:t>
+      </w:r>
+      <w:r>
+        <w:t xml:space="preserve"> receiving two cards </w:t>
+      </w:r>
+      <w:r>
+        <w:t xml:space="preserve">that will </w:t>
+      </w:r>
+      <w:r>
+        <w:t xml:space="preserve">be less than or </w:t>
+      </w:r>
+      <w:r>
+        <w:t>equal to 11</w:t>
+      </w:r>
+      <w:r>
+        <w:t xml:space="preserve">.  </w:t>
+      </w:r>
+      <w:r>
+        <w:t>A</w:t>
+      </w:r>
       <w:bookmarkStart w:id="0" w:name="_GoBack"/>
       <w:bookmarkEnd w:id="0"/>
+      <w:r>
+        <w:t xml:space="preserve">t </w:t>
+      </w:r>
+      <w:r>
+        <w:t xml:space="preserve">this point the </w:t>
+      </w:r>
+      <w:r>
+        <w:t xml:space="preserve">player can ask for another card. </w:t>
+      </w:r>
+    </w:p>
+    <w:p>
+      <w:pPr>
+        <w:pStyle w:val="ListParagraph"/>
+      </w:pPr>
+    </w:p>
+    <w:p>
+      <w:pPr>
+        <w:pStyle w:val="ListParagraph"/>
+        <w:numPr>
+          <w:ilvl w:val="0"/>
+          <w:numId w:val="2"/>
+        </w:numPr>
+      </w:pPr>
+      <w:r>
+        <w:t>Example</w:t>
+      </w:r>
+      <w:r>
+        <w:t>1</w:t>
+      </w:r>
+      <w:r>
+        <w:t xml:space="preserve">: </w:t>
+      </w:r>
+      <w:r>
+        <w:t xml:space="preserve">Player gets </w:t>
+      </w:r>
+      <w:r>
+        <w:t xml:space="preserve">3 and 4 and ask for another card and gets </w:t>
+      </w:r>
+      <w:r>
+        <w:t>a jack (10 points) then the total is 17 and stays</w:t>
+      </w:r>
+      <w:r>
+        <w:t xml:space="preserve"> to give a chance for the dealer to bust.</w:t>
+      </w:r>
+    </w:p>
+    <w:p>
+      <w:pPr>
+        <w:pStyle w:val="ListParagraph"/>
+      </w:pPr>
+    </w:p>
+    <w:p>
+      <w:pPr>
+        <w:pStyle w:val="ListParagraph"/>
+        <w:numPr>
+          <w:ilvl w:val="0"/>
+          <w:numId w:val="2"/>
+        </w:numPr>
+      </w:pPr>
+      <w:r>
+        <w:t xml:space="preserve">Example2: </w:t>
+      </w:r>
+      <w:r>
+        <w:t xml:space="preserve">player gets </w:t>
+      </w:r>
+      <w:r>
+        <w:t xml:space="preserve">3 and 4 and receives </w:t>
+      </w:r>
+      <w:r>
+        <w:t xml:space="preserve">another 4 equals to 11 at this point the player can still ask for another card </w:t>
+      </w:r>
+      <w:r>
+        <w:t>and receives a queen</w:t>
+      </w:r>
+      <w:r>
+        <w:t xml:space="preserve"> at this point the player hits blackjack.</w:t>
+      </w:r>
+    </w:p>
+    <w:p>
+      <w:pPr>
+        <w:pStyle w:val="ListParagraph"/>
+      </w:pPr>
+    </w:p>
+    <w:p>
+      <w:pPr>
+        <w:pStyle w:val="ListParagraph"/>
+        <w:numPr>
+          <w:ilvl w:val="0"/>
+          <w:numId w:val="2"/>
+        </w:numPr>
+      </w:pPr>
+      <w:r>
+        <w:t>E</w:t>
+      </w:r>
+      <w:r>
+        <w:t>xample</w:t>
+      </w:r>
+      <w:r>
+        <w:t xml:space="preserve">3: player gets 5 and </w:t>
+      </w:r>
+      <w:r>
+        <w:t xml:space="preserve">7 </w:t>
+      </w:r>
+      <w:r>
+        <w:t>it equals to 12 at this point if he asks for another and it’s</w:t>
+      </w:r>
+      <w:r>
+        <w:t xml:space="preserve"> a 10 point</w:t>
+      </w:r>
+      <w:r>
+        <w:t xml:space="preserve"> card </w:t>
+      </w:r>
+      <w:r>
+        <w:t xml:space="preserve">he can bust (lose). So the plan is to </w:t>
+      </w:r>
+      <w:r>
+        <w:t xml:space="preserve">stay at 12 and </w:t>
+      </w:r>
+      <w:r>
+        <w:t>chance that the dealer will bust.</w:t>
+      </w:r>
+    </w:p>
+    <w:p>
+      <w:pPr>
+        <w:pStyle w:val="ListParagraph"/>
+      </w:pPr>
+    </w:p>
+    <w:p>
+      <w:pPr>
+        <w:pStyle w:val="ListParagraph"/>
+        <w:numPr>
+          <w:ilvl w:val="0"/>
+          <w:numId w:val="2"/>
+        </w:numPr>
+      </w:pPr>
+      <w:r>
+        <w:t xml:space="preserve">  </w:t>
+      </w:r>
     </w:p>
     <w:p/>
     <w:sectPr>

</xml_diff>